<commit_message>
danh sach yeu cau
</commit_message>
<xml_diff>
--- a/Documents/DanhSachYeuCau.docx
+++ b/Documents/DanhSachYeuCau.docx
@@ -29,8 +29,6 @@
         <w:jc w:val="center"/>
         <w:rPr>
           <w:rFonts w:ascii="Times New Roman" w:hAnsi="Times New Roman" w:cs="Times New Roman"/>
-          <w:b/>
-          <w:bCs/>
           <w:sz w:val="28"/>
         </w:rPr>
       </w:pPr>
@@ -41,16 +39,8 @@
           <w:bCs/>
           <w:sz w:val="28"/>
         </w:rPr>
-        <w:t>BÀI TẬP ĐỀ XUẤT YÊU CẦU CẦN THỰC HIỆN CHO ĐỀ TÀI</w:t>
+        <w:t>DANH SÁCH YÊU CẦU KHÁCH HÀNG</w:t>
       </w:r>
-    </w:p>
-    <w:p>
-      <w:pPr>
-        <w:rPr>
-          <w:rFonts w:ascii="Times New Roman" w:hAnsi="Times New Roman" w:cs="Times New Roman"/>
-          <w:sz w:val="28"/>
-        </w:rPr>
-      </w:pPr>
     </w:p>
     <w:p>
       <w:pPr>
@@ -3121,7 +3111,6 @@
                 <w:rFonts w:ascii="Times New Roman" w:hAnsi="Times New Roman" w:cs="Times New Roman"/>
                 <w:sz w:val="28"/>
               </w:rPr>
-              <w:lastRenderedPageBreak/>
               <w:t xml:space="preserve">Cho </w:t>
             </w:r>
             <w:proofErr w:type="spellStart"/>
@@ -3377,6 +3366,7 @@
                 <w:rFonts w:ascii="Times New Roman" w:hAnsi="Times New Roman" w:cs="Times New Roman"/>
                 <w:sz w:val="28"/>
               </w:rPr>
+              <w:lastRenderedPageBreak/>
               <w:t>8</w:t>
             </w:r>
           </w:p>
@@ -5705,6 +5695,7 @@
     <w:lsdException w:name="HTML Sample" w:semiHidden="1" w:unhideWhenUsed="1"/>
     <w:lsdException w:name="HTML Typewriter" w:semiHidden="1" w:unhideWhenUsed="1"/>
     <w:lsdException w:name="HTML Variable" w:semiHidden="1" w:unhideWhenUsed="1"/>
+    <w:lsdException w:name="Normal Table" w:semiHidden="1" w:unhideWhenUsed="1"/>
     <w:lsdException w:name="annotation subject" w:semiHidden="1" w:unhideWhenUsed="1"/>
     <w:lsdException w:name="No List" w:semiHidden="1" w:unhideWhenUsed="1"/>
     <w:lsdException w:name="Outline List 1" w:semiHidden="1" w:unhideWhenUsed="1"/>
@@ -5747,8 +5738,11 @@
     <w:lsdException w:name="Table Contemporary" w:semiHidden="1" w:unhideWhenUsed="1"/>
     <w:lsdException w:name="Table Elegant" w:semiHidden="1" w:unhideWhenUsed="1"/>
     <w:lsdException w:name="Table Professional" w:semiHidden="1" w:unhideWhenUsed="1"/>
+    <w:lsdException w:name="Table Subtle 1" w:semiHidden="1" w:unhideWhenUsed="1"/>
     <w:lsdException w:name="Table Subtle 2" w:semiHidden="1" w:unhideWhenUsed="1"/>
     <w:lsdException w:name="Table Web 1" w:semiHidden="1" w:unhideWhenUsed="1"/>
+    <w:lsdException w:name="Table Web 2" w:semiHidden="1" w:unhideWhenUsed="1"/>
+    <w:lsdException w:name="Table Web 3" w:semiHidden="1" w:unhideWhenUsed="1"/>
     <w:lsdException w:name="Balloon Text" w:semiHidden="1" w:unhideWhenUsed="1"/>
     <w:lsdException w:name="Table Grid" w:uiPriority="39"/>
     <w:lsdException w:name="Table Theme" w:semiHidden="1" w:unhideWhenUsed="1"/>

</xml_diff>